<commit_message>
ensemble + ref to DesTree
</commit_message>
<xml_diff>
--- a/Рассмотрим бинарное дерево.docx
+++ b/Рассмотрим бинарное дерево.docx
@@ -67,7 +67,6 @@
         </w:rPr>
         <w:t>β</w:t>
       </w:r>
-      <w:proofErr w:type="gramStart"/>
       <w:r>
         <w:rPr>
           <w:rFonts w:ascii="Times New Roman" w:hAnsi="Times New Roman" w:cs="Times New Roman"/>
@@ -92,16 +91,7 @@
           <w:sz w:val="28"/>
           <w:szCs w:val="28"/>
         </w:rPr>
-        <w:t>:</w:t>
-      </w:r>
-      <w:proofErr w:type="gramEnd"/>
-      <w:r>
-        <w:rPr>
-          <w:rFonts w:ascii="Times New Roman" w:hAnsi="Times New Roman" w:cs="Times New Roman"/>
-          <w:sz w:val="28"/>
-          <w:szCs w:val="28"/>
-        </w:rPr>
-        <w:t xml:space="preserve"> X →{0, 1};</w:t>
+        <w:t>: X →{0, 1};</w:t>
       </w:r>
     </w:p>
     <w:p>
@@ -120,16 +110,7 @@
           <w:sz w:val="28"/>
           <w:szCs w:val="28"/>
         </w:rPr>
-        <w:t xml:space="preserve">каждой листовой вершине v приписан прогноз </w:t>
-      </w:r>
-      <w:proofErr w:type="spellStart"/>
-      <w:r>
-        <w:rPr>
-          <w:rFonts w:ascii="Times New Roman" w:hAnsi="Times New Roman" w:cs="Times New Roman"/>
-          <w:sz w:val="28"/>
-          <w:szCs w:val="28"/>
-        </w:rPr>
-        <w:t>c</w:t>
+        <w:t>каждой листовой вершине v приписан прогноз c</w:t>
       </w:r>
       <w:r>
         <w:rPr>
@@ -140,7 +121,6 @@
         </w:rPr>
         <w:t>v</w:t>
       </w:r>
-      <w:proofErr w:type="spellEnd"/>
       <w:r>
         <w:rPr>
           <w:rFonts w:ascii="Times New Roman" w:hAnsi="Times New Roman" w:cs="Times New Roman"/>
@@ -271,16 +251,7 @@
           <w:sz w:val="28"/>
           <w:szCs w:val="28"/>
         </w:rPr>
-        <w:t xml:space="preserve"> (x; j, t) = [</w:t>
-      </w:r>
-      <w:proofErr w:type="spellStart"/>
-      <w:r>
-        <w:rPr>
-          <w:rFonts w:ascii="Times New Roman" w:hAnsi="Times New Roman" w:cs="Times New Roman"/>
-          <w:sz w:val="28"/>
-          <w:szCs w:val="28"/>
-        </w:rPr>
-        <w:t>x</w:t>
+        <w:t xml:space="preserve"> (x; j, t) = [x</w:t>
       </w:r>
       <w:r>
         <w:rPr>
@@ -291,32 +262,13 @@
         </w:rPr>
         <w:t>j</w:t>
       </w:r>
-      <w:proofErr w:type="spellEnd"/>
-      <w:r>
-        <w:rPr>
-          <w:rFonts w:ascii="Times New Roman" w:hAnsi="Times New Roman" w:cs="Times New Roman"/>
-          <w:sz w:val="28"/>
-          <w:szCs w:val="28"/>
-        </w:rPr>
-        <w:t xml:space="preserve"> </w:t>
-      </w:r>
-      <w:proofErr w:type="gramStart"/>
-      <w:r>
-        <w:rPr>
-          <w:rFonts w:ascii="Times New Roman" w:hAnsi="Times New Roman" w:cs="Times New Roman"/>
-          <w:sz w:val="28"/>
-          <w:szCs w:val="28"/>
-        </w:rPr>
-        <w:t>&lt; t</w:t>
-      </w:r>
-      <w:proofErr w:type="gramEnd"/>
-      <w:r>
-        <w:rPr>
-          <w:rFonts w:ascii="Times New Roman" w:hAnsi="Times New Roman" w:cs="Times New Roman"/>
-          <w:sz w:val="28"/>
-          <w:szCs w:val="28"/>
-        </w:rPr>
-        <w:t>].</w:t>
+      <w:r>
+        <w:rPr>
+          <w:rFonts w:ascii="Times New Roman" w:hAnsi="Times New Roman" w:cs="Times New Roman"/>
+          <w:sz w:val="28"/>
+          <w:szCs w:val="28"/>
+        </w:rPr>
+        <w:t xml:space="preserve"> &lt; t].</w:t>
       </w:r>
     </w:p>
     <w:p>
@@ -420,25 +372,7 @@
           <w:sz w:val="28"/>
           <w:szCs w:val="28"/>
         </w:rPr>
-        <w:t xml:space="preserve"> </w:t>
-      </w:r>
-      <w:proofErr w:type="gramStart"/>
-      <w:r>
-        <w:rPr>
-          <w:rFonts w:ascii="Times New Roman" w:hAnsi="Times New Roman" w:cs="Times New Roman"/>
-          <w:sz w:val="28"/>
-          <w:szCs w:val="28"/>
-        </w:rPr>
-        <w:t>&lt; t</w:t>
-      </w:r>
-      <w:proofErr w:type="gramEnd"/>
-      <w:r>
-        <w:rPr>
-          <w:rFonts w:ascii="Times New Roman" w:hAnsi="Times New Roman" w:cs="Times New Roman"/>
-          <w:sz w:val="28"/>
-          <w:szCs w:val="28"/>
-        </w:rPr>
-        <w:t>];</w:t>
+        <w:t xml:space="preserve"> &lt; t];</w:t>
       </w:r>
     </w:p>
     <w:p>
@@ -482,34 +416,7 @@
           <w:sz w:val="28"/>
           <w:szCs w:val="28"/>
         </w:rPr>
-        <w:t>(x) = [</w:t>
-      </w:r>
-      <w:proofErr w:type="gramStart"/>
-      <w:r>
-        <w:rPr>
-          <w:rFonts w:ascii="Times New Roman" w:hAnsi="Times New Roman" w:cs="Times New Roman"/>
-          <w:sz w:val="28"/>
-          <w:szCs w:val="28"/>
-        </w:rPr>
-        <w:t>ρ(</w:t>
-      </w:r>
-      <w:proofErr w:type="gramEnd"/>
-      <w:r>
-        <w:rPr>
-          <w:rFonts w:ascii="Times New Roman" w:hAnsi="Times New Roman" w:cs="Times New Roman"/>
-          <w:sz w:val="28"/>
-          <w:szCs w:val="28"/>
-        </w:rPr>
-        <w:t xml:space="preserve">x, </w:t>
-      </w:r>
-      <w:proofErr w:type="spellStart"/>
-      <w:r>
-        <w:rPr>
-          <w:rFonts w:ascii="Times New Roman" w:hAnsi="Times New Roman" w:cs="Times New Roman"/>
-          <w:sz w:val="28"/>
-          <w:szCs w:val="28"/>
-        </w:rPr>
-        <w:t>x</w:t>
+        <w:t>(x) = [ρ(x, x</w:t>
       </w:r>
       <w:r>
         <w:rPr>
@@ -520,23 +427,13 @@
         </w:rPr>
         <w:t>v</w:t>
       </w:r>
-      <w:proofErr w:type="spellEnd"/>
-      <w:r>
-        <w:rPr>
-          <w:rFonts w:ascii="Times New Roman" w:hAnsi="Times New Roman" w:cs="Times New Roman"/>
-          <w:sz w:val="28"/>
-          <w:szCs w:val="28"/>
-        </w:rPr>
-        <w:t xml:space="preserve">) &lt; t], где точка </w:t>
-      </w:r>
-      <w:proofErr w:type="spellStart"/>
-      <w:r>
-        <w:rPr>
-          <w:rFonts w:ascii="Times New Roman" w:hAnsi="Times New Roman" w:cs="Times New Roman"/>
-          <w:sz w:val="28"/>
-          <w:szCs w:val="28"/>
-        </w:rPr>
-        <w:t>x</w:t>
+      <w:r>
+        <w:rPr>
+          <w:rFonts w:ascii="Times New Roman" w:hAnsi="Times New Roman" w:cs="Times New Roman"/>
+          <w:sz w:val="28"/>
+          <w:szCs w:val="28"/>
+        </w:rPr>
+        <w:t>) &lt; t], где точка x</w:t>
       </w:r>
       <w:r>
         <w:rPr>
@@ -547,7 +444,6 @@
         </w:rPr>
         <w:t>v</w:t>
       </w:r>
-      <w:proofErr w:type="spellEnd"/>
       <w:r>
         <w:rPr>
           <w:rFonts w:ascii="Times New Roman" w:hAnsi="Times New Roman" w:cs="Times New Roman"/>
@@ -624,16 +520,7 @@
           <w:sz w:val="28"/>
           <w:szCs w:val="28"/>
         </w:rPr>
-        <w:t xml:space="preserve">Опишем базовый жадный алгоритм построения бинарного решающего дерева. Начнем со всей обучающей выборки X и найдем наилучшее ее разбиение на две части R1(j, t) = {x | </w:t>
-      </w:r>
-      <w:proofErr w:type="spellStart"/>
-      <w:r>
-        <w:rPr>
-          <w:rFonts w:ascii="Times New Roman" w:hAnsi="Times New Roman" w:cs="Times New Roman"/>
-          <w:sz w:val="28"/>
-          <w:szCs w:val="28"/>
-        </w:rPr>
-        <w:t>x</w:t>
+        <w:t>Опишем базовый жадный алгоритм построения бинарного решающего дерева. Начнем со всей обучающей выборки X и найдем наилучшее ее разбиение на две части R1(j, t) = {x | x</w:t>
       </w:r>
       <w:r>
         <w:rPr>
@@ -644,23 +531,13 @@
         </w:rPr>
         <w:t>j</w:t>
       </w:r>
-      <w:proofErr w:type="spellEnd"/>
-      <w:r>
-        <w:rPr>
-          <w:rFonts w:ascii="Times New Roman" w:hAnsi="Times New Roman" w:cs="Times New Roman"/>
-          <w:sz w:val="28"/>
-          <w:szCs w:val="28"/>
-        </w:rPr>
-        <w:t xml:space="preserve"> &lt; t} и R2(j, t) = {x | </w:t>
-      </w:r>
-      <w:proofErr w:type="spellStart"/>
-      <w:r>
-        <w:rPr>
-          <w:rFonts w:ascii="Times New Roman" w:hAnsi="Times New Roman" w:cs="Times New Roman"/>
-          <w:sz w:val="28"/>
-          <w:szCs w:val="28"/>
-        </w:rPr>
-        <w:t>x</w:t>
+      <w:r>
+        <w:rPr>
+          <w:rFonts w:ascii="Times New Roman" w:hAnsi="Times New Roman" w:cs="Times New Roman"/>
+          <w:sz w:val="28"/>
+          <w:szCs w:val="28"/>
+        </w:rPr>
+        <w:t xml:space="preserve"> &lt; t} и R2(j, t) = {x | x</w:t>
       </w:r>
       <w:r>
         <w:rPr>
@@ -671,23 +548,13 @@
         </w:rPr>
         <w:t>j</w:t>
       </w:r>
-      <w:proofErr w:type="spellEnd"/>
-      <w:r>
-        <w:rPr>
-          <w:rFonts w:ascii="Times New Roman" w:hAnsi="Times New Roman" w:cs="Times New Roman"/>
-          <w:sz w:val="28"/>
-          <w:szCs w:val="28"/>
-        </w:rPr>
-        <w:t xml:space="preserve"> ≥ t} с точки зрения заранее заданного функционала качества Q(X, j, t). Найдя наилучшие значения j и t, создадим корневую вершину дерева, поставив ей в соответствие предикат [</w:t>
-      </w:r>
-      <w:proofErr w:type="spellStart"/>
-      <w:r>
-        <w:rPr>
-          <w:rFonts w:ascii="Times New Roman" w:hAnsi="Times New Roman" w:cs="Times New Roman"/>
-          <w:sz w:val="28"/>
-          <w:szCs w:val="28"/>
-        </w:rPr>
-        <w:t>x</w:t>
+      <w:r>
+        <w:rPr>
+          <w:rFonts w:ascii="Times New Roman" w:hAnsi="Times New Roman" w:cs="Times New Roman"/>
+          <w:sz w:val="28"/>
+          <w:szCs w:val="28"/>
+        </w:rPr>
+        <w:t xml:space="preserve"> ≥ t} с точки зрения заранее заданного функционала качества Q(X, j, t). Найдя наилучшие значения j и t, создадим корневую вершину дерева, поставив ей в соответствие предикат [x</w:t>
       </w:r>
       <w:r>
         <w:rPr>
@@ -698,50 +565,13 @@
         </w:rPr>
         <w:t>j</w:t>
       </w:r>
-      <w:proofErr w:type="spellEnd"/>
-      <w:r>
-        <w:rPr>
-          <w:rFonts w:ascii="Times New Roman" w:hAnsi="Times New Roman" w:cs="Times New Roman"/>
-          <w:sz w:val="28"/>
-          <w:szCs w:val="28"/>
-        </w:rPr>
-        <w:t xml:space="preserve"> </w:t>
-      </w:r>
-      <w:proofErr w:type="gramStart"/>
-      <w:r>
-        <w:rPr>
-          <w:rFonts w:ascii="Times New Roman" w:hAnsi="Times New Roman" w:cs="Times New Roman"/>
-          <w:sz w:val="28"/>
-          <w:szCs w:val="28"/>
-        </w:rPr>
-        <w:t>&lt; t</w:t>
-      </w:r>
-      <w:proofErr w:type="gramEnd"/>
-      <w:r>
-        <w:rPr>
-          <w:rFonts w:ascii="Times New Roman" w:hAnsi="Times New Roman" w:cs="Times New Roman"/>
-          <w:sz w:val="28"/>
-          <w:szCs w:val="28"/>
-        </w:rPr>
-        <w:t xml:space="preserve">]. Объекты разобьются на две части — одни попадут в левое поддерево, другие в правое. Для каждой из этих </w:t>
-      </w:r>
-      <w:proofErr w:type="spellStart"/>
-      <w:r>
-        <w:rPr>
-          <w:rFonts w:ascii="Times New Roman" w:hAnsi="Times New Roman" w:cs="Times New Roman"/>
-          <w:sz w:val="28"/>
-          <w:szCs w:val="28"/>
-        </w:rPr>
-        <w:t>подвыборок</w:t>
-      </w:r>
-      <w:proofErr w:type="spellEnd"/>
-      <w:r>
-        <w:rPr>
-          <w:rFonts w:ascii="Times New Roman" w:hAnsi="Times New Roman" w:cs="Times New Roman"/>
-          <w:sz w:val="28"/>
-          <w:szCs w:val="28"/>
-        </w:rPr>
-        <w:t xml:space="preserve"> рекурсивно повторим процедуру, построив </w:t>
+      <w:r>
+        <w:rPr>
+          <w:rFonts w:ascii="Times New Roman" w:hAnsi="Times New Roman" w:cs="Times New Roman"/>
+          <w:sz w:val="28"/>
+          <w:szCs w:val="28"/>
+        </w:rPr>
+        <w:t xml:space="preserve"> &lt; t]. Объекты разобьются на две части — одни попадут в левое поддерево, другие в правое. Для каждой из этих подвыборок рекурсивно повторим процедуру, построив </w:t>
       </w:r>
       <w:r>
         <w:rPr>
@@ -804,25 +634,7 @@
           <w:sz w:val="28"/>
           <w:szCs w:val="28"/>
         </w:rPr>
-        <w:t>После того, как дерево построено, можно провести его стрижку (</w:t>
-      </w:r>
-      <w:proofErr w:type="spellStart"/>
-      <w:r>
-        <w:rPr>
-          <w:rFonts w:ascii="Times New Roman" w:hAnsi="Times New Roman" w:cs="Times New Roman"/>
-          <w:sz w:val="28"/>
-          <w:szCs w:val="28"/>
-        </w:rPr>
-        <w:t>pruning</w:t>
-      </w:r>
-      <w:proofErr w:type="spellEnd"/>
-      <w:r>
-        <w:rPr>
-          <w:rFonts w:ascii="Times New Roman" w:hAnsi="Times New Roman" w:cs="Times New Roman"/>
-          <w:sz w:val="28"/>
-          <w:szCs w:val="28"/>
-        </w:rPr>
-        <w:t>) — удаление некоторых вершин с целью понижения сложности и повышения обобщающей способности. Существует несколько подходов к стрижке, о которых мы немного упомянем ниже.</w:t>
+        <w:t>После того, как дерево построено, можно провести его стрижку (pruning) — удаление некоторых вершин с целью понижения сложности и повышения обобщающей способности. Существует несколько подходов к стрижке, о которых мы немного упомянем ниже.</w:t>
       </w:r>
     </w:p>
     <w:p>
@@ -894,25 +706,7 @@
           <w:szCs w:val="28"/>
         </w:rPr>
         <w:tab/>
-        <w:t xml:space="preserve">Функционалом качества </w:t>
-      </w:r>
-      <w:proofErr w:type="gramStart"/>
-      <w:r>
-        <w:rPr>
-          <w:rFonts w:ascii="Times New Roman" w:hAnsi="Times New Roman" w:cs="Times New Roman"/>
-          <w:sz w:val="28"/>
-          <w:szCs w:val="28"/>
-        </w:rPr>
-        <w:t>Q(</w:t>
-      </w:r>
-      <w:proofErr w:type="gramEnd"/>
-      <w:r>
-        <w:rPr>
-          <w:rFonts w:ascii="Times New Roman" w:hAnsi="Times New Roman" w:cs="Times New Roman"/>
-          <w:sz w:val="28"/>
-          <w:szCs w:val="28"/>
-        </w:rPr>
-        <w:t>X, j, t);</w:t>
+        <w:t>Функционалом качества Q(X, j, t);</w:t>
       </w:r>
     </w:p>
     <w:p>
@@ -1029,16 +823,7 @@
           <w:sz w:val="28"/>
           <w:szCs w:val="28"/>
         </w:rPr>
-        <w:t xml:space="preserve">При построении дерева необходимо задать функционал качества, на основе которого осуществляется разбиение выборки на каждом шаге. Обозначим через </w:t>
-      </w:r>
-      <w:proofErr w:type="spellStart"/>
-      <w:r>
-        <w:rPr>
-          <w:rFonts w:ascii="Times New Roman" w:hAnsi="Times New Roman" w:cs="Times New Roman"/>
-          <w:sz w:val="28"/>
-          <w:szCs w:val="28"/>
-        </w:rPr>
-        <w:t>R</w:t>
+        <w:t>При построении дерева необходимо задать функционал качества, на основе которого осуществляется разбиение выборки на каждом шаге. Обозначим через R</w:t>
       </w:r>
       <w:r>
         <w:rPr>
@@ -1049,7 +834,6 @@
         </w:rPr>
         <w:t>m</w:t>
       </w:r>
-      <w:proofErr w:type="spellEnd"/>
       <w:r>
         <w:rPr>
           <w:rFonts w:ascii="Times New Roman" w:hAnsi="Times New Roman" w:cs="Times New Roman"/>
@@ -1073,16 +857,7 @@
           <w:sz w:val="28"/>
           <w:szCs w:val="28"/>
         </w:rPr>
-        <w:t xml:space="preserve"> и </w:t>
-      </w:r>
-      <w:proofErr w:type="spellStart"/>
-      <w:r>
-        <w:rPr>
-          <w:rFonts w:ascii="Times New Roman" w:hAnsi="Times New Roman" w:cs="Times New Roman"/>
-          <w:sz w:val="28"/>
-          <w:szCs w:val="28"/>
-        </w:rPr>
-        <w:t>R</w:t>
+        <w:t xml:space="preserve"> и R</w:t>
       </w:r>
       <w:r>
         <w:rPr>
@@ -1093,7 +868,6 @@
         </w:rPr>
         <w:t>r</w:t>
       </w:r>
-      <w:proofErr w:type="spellEnd"/>
       <w:r>
         <w:rPr>
           <w:rFonts w:ascii="Times New Roman" w:hAnsi="Times New Roman" w:cs="Times New Roman"/>
@@ -1112,24 +886,13 @@
           <w:szCs w:val="28"/>
         </w:rPr>
       </w:pPr>
-      <w:proofErr w:type="gramStart"/>
-      <w:r>
-        <w:rPr>
-          <w:rFonts w:ascii="Times New Roman" w:hAnsi="Times New Roman" w:cs="Times New Roman"/>
-          <w:sz w:val="28"/>
-          <w:szCs w:val="28"/>
-        </w:rPr>
-        <w:t>Q(</w:t>
-      </w:r>
-      <w:proofErr w:type="spellStart"/>
-      <w:proofErr w:type="gramEnd"/>
-      <w:r>
-        <w:rPr>
-          <w:rFonts w:ascii="Times New Roman" w:hAnsi="Times New Roman" w:cs="Times New Roman"/>
-          <w:sz w:val="28"/>
-          <w:szCs w:val="28"/>
-        </w:rPr>
-        <w:t>R</w:t>
+      <w:r>
+        <w:rPr>
+          <w:rFonts w:ascii="Times New Roman" w:hAnsi="Times New Roman" w:cs="Times New Roman"/>
+          <w:sz w:val="28"/>
+          <w:szCs w:val="28"/>
+        </w:rPr>
+        <w:t>Q(R</w:t>
       </w:r>
       <w:r>
         <w:rPr>
@@ -1140,23 +903,13 @@
         </w:rPr>
         <w:t>m</w:t>
       </w:r>
-      <w:proofErr w:type="spellEnd"/>
-      <w:r>
-        <w:rPr>
-          <w:rFonts w:ascii="Times New Roman" w:hAnsi="Times New Roman" w:cs="Times New Roman"/>
-          <w:sz w:val="28"/>
-          <w:szCs w:val="28"/>
-        </w:rPr>
-        <w:t>, j, s) = H(</w:t>
-      </w:r>
-      <w:proofErr w:type="spellStart"/>
-      <w:r>
-        <w:rPr>
-          <w:rFonts w:ascii="Times New Roman" w:hAnsi="Times New Roman" w:cs="Times New Roman"/>
-          <w:sz w:val="28"/>
-          <w:szCs w:val="28"/>
-        </w:rPr>
-        <w:t>R</w:t>
+      <w:r>
+        <w:rPr>
+          <w:rFonts w:ascii="Times New Roman" w:hAnsi="Times New Roman" w:cs="Times New Roman"/>
+          <w:sz w:val="28"/>
+          <w:szCs w:val="28"/>
+        </w:rPr>
+        <w:t>, j, s) = H(R</w:t>
       </w:r>
       <w:r>
         <w:rPr>
@@ -1167,7 +920,6 @@
         </w:rPr>
         <w:t>m</w:t>
       </w:r>
-      <w:proofErr w:type="spellEnd"/>
       <w:r>
         <w:rPr>
           <w:rFonts w:ascii="Times New Roman" w:hAnsi="Times New Roman" w:cs="Times New Roman"/>
@@ -1191,16 +943,7 @@
           <w:sz w:val="28"/>
           <w:szCs w:val="28"/>
         </w:rPr>
-        <w:t xml:space="preserve"> | |</w:t>
-      </w:r>
-      <w:proofErr w:type="spellStart"/>
-      <w:r>
-        <w:rPr>
-          <w:rFonts w:ascii="Times New Roman" w:hAnsi="Times New Roman" w:cs="Times New Roman"/>
-          <w:sz w:val="28"/>
-          <w:szCs w:val="28"/>
-        </w:rPr>
-        <w:t>R</w:t>
+        <w:t xml:space="preserve"> | |R</w:t>
       </w:r>
       <w:r>
         <w:rPr>
@@ -1211,7 +954,6 @@
         </w:rPr>
         <w:t>m</w:t>
       </w:r>
-      <w:proofErr w:type="spellEnd"/>
       <w:r>
         <w:rPr>
           <w:rFonts w:ascii="Times New Roman" w:hAnsi="Times New Roman" w:cs="Times New Roman"/>
@@ -1235,16 +977,7 @@
           <w:sz w:val="28"/>
           <w:szCs w:val="28"/>
         </w:rPr>
-        <w:t>) − |</w:t>
-      </w:r>
-      <w:proofErr w:type="spellStart"/>
-      <w:r>
-        <w:rPr>
-          <w:rFonts w:ascii="Times New Roman" w:hAnsi="Times New Roman" w:cs="Times New Roman"/>
-          <w:sz w:val="28"/>
-          <w:szCs w:val="28"/>
-        </w:rPr>
-        <w:t>R</w:t>
+        <w:t>) − |R</w:t>
       </w:r>
       <w:r>
         <w:rPr>
@@ -1255,23 +988,13 @@
         </w:rPr>
         <w:t>r</w:t>
       </w:r>
-      <w:proofErr w:type="spellEnd"/>
-      <w:r>
-        <w:rPr>
-          <w:rFonts w:ascii="Times New Roman" w:hAnsi="Times New Roman" w:cs="Times New Roman"/>
-          <w:sz w:val="28"/>
-          <w:szCs w:val="28"/>
-        </w:rPr>
-        <w:t>| |</w:t>
-      </w:r>
-      <w:proofErr w:type="spellStart"/>
-      <w:r>
-        <w:rPr>
-          <w:rFonts w:ascii="Times New Roman" w:hAnsi="Times New Roman" w:cs="Times New Roman"/>
-          <w:sz w:val="28"/>
-          <w:szCs w:val="28"/>
-        </w:rPr>
-        <w:t>R</w:t>
+      <w:r>
+        <w:rPr>
+          <w:rFonts w:ascii="Times New Roman" w:hAnsi="Times New Roman" w:cs="Times New Roman"/>
+          <w:sz w:val="28"/>
+          <w:szCs w:val="28"/>
+        </w:rPr>
+        <w:t>| |R</w:t>
       </w:r>
       <w:r>
         <w:rPr>
@@ -1282,23 +1005,13 @@
         </w:rPr>
         <w:t>m</w:t>
       </w:r>
-      <w:proofErr w:type="spellEnd"/>
-      <w:r>
-        <w:rPr>
-          <w:rFonts w:ascii="Times New Roman" w:hAnsi="Times New Roman" w:cs="Times New Roman"/>
-          <w:sz w:val="28"/>
-          <w:szCs w:val="28"/>
-        </w:rPr>
-        <w:t>| H(</w:t>
-      </w:r>
-      <w:proofErr w:type="spellStart"/>
-      <w:r>
-        <w:rPr>
-          <w:rFonts w:ascii="Times New Roman" w:hAnsi="Times New Roman" w:cs="Times New Roman"/>
-          <w:sz w:val="28"/>
-          <w:szCs w:val="28"/>
-        </w:rPr>
-        <w:t>R</w:t>
+      <w:r>
+        <w:rPr>
+          <w:rFonts w:ascii="Times New Roman" w:hAnsi="Times New Roman" w:cs="Times New Roman"/>
+          <w:sz w:val="28"/>
+          <w:szCs w:val="28"/>
+        </w:rPr>
+        <w:t>| H(R</w:t>
       </w:r>
       <w:r>
         <w:rPr>
@@ -1309,7 +1022,6 @@
         </w:rPr>
         <w:t>r</w:t>
       </w:r>
-      <w:proofErr w:type="spellEnd"/>
       <w:r>
         <w:rPr>
           <w:rFonts w:ascii="Times New Roman" w:hAnsi="Times New Roman" w:cs="Times New Roman"/>
@@ -1334,62 +1046,7 @@
           <w:sz w:val="28"/>
           <w:szCs w:val="28"/>
         </w:rPr>
-        <w:t>Здесь H(R) — это критерий информативности (</w:t>
-      </w:r>
-      <w:proofErr w:type="spellStart"/>
-      <w:r>
-        <w:rPr>
-          <w:rFonts w:ascii="Times New Roman" w:hAnsi="Times New Roman" w:cs="Times New Roman"/>
-          <w:sz w:val="28"/>
-          <w:szCs w:val="28"/>
-        </w:rPr>
-        <w:t>impurity</w:t>
-      </w:r>
-      <w:proofErr w:type="spellEnd"/>
-      <w:r>
-        <w:rPr>
-          <w:rFonts w:ascii="Times New Roman" w:hAnsi="Times New Roman" w:cs="Times New Roman"/>
-          <w:sz w:val="28"/>
-          <w:szCs w:val="28"/>
-        </w:rPr>
-        <w:t xml:space="preserve"> </w:t>
-      </w:r>
-      <w:proofErr w:type="spellStart"/>
-      <w:r>
-        <w:rPr>
-          <w:rFonts w:ascii="Times New Roman" w:hAnsi="Times New Roman" w:cs="Times New Roman"/>
-          <w:sz w:val="28"/>
-          <w:szCs w:val="28"/>
-        </w:rPr>
-        <w:t>criterion</w:t>
-      </w:r>
-      <w:proofErr w:type="spellEnd"/>
-      <w:r>
-        <w:rPr>
-          <w:rFonts w:ascii="Times New Roman" w:hAnsi="Times New Roman" w:cs="Times New Roman"/>
-          <w:sz w:val="28"/>
-          <w:szCs w:val="28"/>
-        </w:rPr>
-        <w:t xml:space="preserve">), который оценивает качество распределения целевой переменной среди объектов множества R. Чем меньше разнообразие целевой переменной, тем меньше должно быть значение критерия информативности — и, соответственно, мы будем пытаться минимизировать его значение. Функционал качества </w:t>
-      </w:r>
-      <w:proofErr w:type="gramStart"/>
-      <w:r>
-        <w:rPr>
-          <w:rFonts w:ascii="Times New Roman" w:hAnsi="Times New Roman" w:cs="Times New Roman"/>
-          <w:sz w:val="28"/>
-          <w:szCs w:val="28"/>
-        </w:rPr>
-        <w:t>Q(</w:t>
-      </w:r>
-      <w:proofErr w:type="spellStart"/>
-      <w:proofErr w:type="gramEnd"/>
-      <w:r>
-        <w:rPr>
-          <w:rFonts w:ascii="Times New Roman" w:hAnsi="Times New Roman" w:cs="Times New Roman"/>
-          <w:sz w:val="28"/>
-          <w:szCs w:val="28"/>
-        </w:rPr>
-        <w:t>R</w:t>
+        <w:t>Здесь H(R) — это критерий информативности (impurity criterion), который оценивает качество распределения целевой переменной среди объектов множества R. Чем меньше разнообразие целевой переменной, тем меньше должно быть значение критерия информативности — и, соответственно, мы будем пытаться минимизировать его значение. Функционал качества Q(R</w:t>
       </w:r>
       <w:r>
         <w:rPr>
@@ -1400,7 +1057,6 @@
         </w:rPr>
         <w:t>m</w:t>
       </w:r>
-      <w:proofErr w:type="spellEnd"/>
       <w:r>
         <w:rPr>
           <w:rFonts w:ascii="Times New Roman" w:hAnsi="Times New Roman" w:cs="Times New Roman"/>
@@ -1426,7 +1082,7 @@
         </w:rPr>
         <w:lastRenderedPageBreak/>
         <w:drawing>
-          <wp:inline distT="0" distB="0" distL="0" distR="0" wp14:anchorId="33D2F09C" wp14:editId="1CF03074">
+          <wp:inline distT="0" distB="0" distL="0" distR="0" wp14:anchorId="7CA160F3" wp14:editId="56114D7A">
             <wp:extent cx="2543175" cy="533400"/>
             <wp:effectExtent l="0" t="0" r="9525" b="0"/>
             <wp:docPr id="1" name="Рисунок 1"/>
@@ -1505,23 +1161,13 @@
           <w:szCs w:val="28"/>
         </w:rPr>
       </w:pPr>
-      <w:proofErr w:type="gramStart"/>
-      <w:r>
-        <w:rPr>
-          <w:rFonts w:ascii="Times New Roman" w:hAnsi="Times New Roman" w:cs="Times New Roman"/>
-          <w:sz w:val="28"/>
-          <w:szCs w:val="28"/>
-        </w:rPr>
-        <w:t>Регрессия</w:t>
-      </w:r>
-      <w:proofErr w:type="gramEnd"/>
-      <w:r>
-        <w:rPr>
-          <w:rFonts w:ascii="Times New Roman" w:hAnsi="Times New Roman" w:cs="Times New Roman"/>
-          <w:sz w:val="28"/>
-          <w:szCs w:val="28"/>
-        </w:rPr>
-        <w:t xml:space="preserve"> Как обычно, в регрессии выберем квадрат отклонения в качестве функции потерь. В этом случае критерий информативности будет выглядеть как </w:t>
+      <w:r>
+        <w:rPr>
+          <w:rFonts w:ascii="Times New Roman" w:hAnsi="Times New Roman" w:cs="Times New Roman"/>
+          <w:sz w:val="28"/>
+          <w:szCs w:val="28"/>
+        </w:rPr>
+        <w:t xml:space="preserve">Регрессия Как обычно, в регрессии выберем квадрат отклонения в качестве функции потерь. В этом случае критерий информативности будет выглядеть как </w:t>
       </w:r>
     </w:p>
     <w:p>
@@ -1538,7 +1184,7 @@
           <w:noProof/>
         </w:rPr>
         <w:drawing>
-          <wp:inline distT="0" distB="0" distL="0" distR="0" wp14:anchorId="239EB8D4" wp14:editId="4DA0B0C9">
+          <wp:inline distT="0" distB="0" distL="0" distR="0" wp14:anchorId="70D61D41" wp14:editId="612D41F2">
             <wp:extent cx="2257425" cy="476250"/>
             <wp:effectExtent l="0" t="0" r="9525" b="0"/>
             <wp:docPr id="2" name="Рисунок 2"/>
@@ -1606,7 +1252,7 @@
           <w:noProof/>
         </w:rPr>
         <w:drawing>
-          <wp:inline distT="0" distB="0" distL="0" distR="0" wp14:anchorId="77D1E19C" wp14:editId="442CE4E1">
+          <wp:inline distT="0" distB="0" distL="0" distR="0" wp14:anchorId="2047BA28" wp14:editId="7ABD50D1">
             <wp:extent cx="3009900" cy="704850"/>
             <wp:effectExtent l="0" t="0" r="0" b="0"/>
             <wp:docPr id="3" name="Рисунок 3"/>
@@ -1675,16 +1321,7 @@
           <w:sz w:val="28"/>
           <w:szCs w:val="28"/>
         </w:rPr>
-        <w:t xml:space="preserve">Обозначим через </w:t>
-      </w:r>
-      <w:proofErr w:type="spellStart"/>
-      <w:r>
-        <w:rPr>
-          <w:rFonts w:ascii="Times New Roman" w:hAnsi="Times New Roman" w:cs="Times New Roman"/>
-          <w:sz w:val="28"/>
-          <w:szCs w:val="28"/>
-        </w:rPr>
-        <w:t>p</w:t>
+        <w:t>Обозначим через p</w:t>
       </w:r>
       <w:r>
         <w:rPr>
@@ -1695,7 +1332,6 @@
         </w:rPr>
         <w:t>k</w:t>
       </w:r>
-      <w:proofErr w:type="spellEnd"/>
       <w:r>
         <w:rPr>
           <w:rFonts w:ascii="Times New Roman" w:hAnsi="Times New Roman" w:cs="Times New Roman"/>
@@ -1718,25 +1354,7 @@
           <w:sz w:val="28"/>
           <w:szCs w:val="28"/>
         </w:rPr>
-        <w:t xml:space="preserve"> {1, </w:t>
-      </w:r>
-      <w:proofErr w:type="gramStart"/>
-      <w:r>
-        <w:rPr>
-          <w:rFonts w:ascii="Times New Roman" w:hAnsi="Times New Roman" w:cs="Times New Roman"/>
-          <w:sz w:val="28"/>
-          <w:szCs w:val="28"/>
-        </w:rPr>
-        <w:t>. . . ,</w:t>
-      </w:r>
-      <w:proofErr w:type="gramEnd"/>
-      <w:r>
-        <w:rPr>
-          <w:rFonts w:ascii="Times New Roman" w:hAnsi="Times New Roman" w:cs="Times New Roman"/>
-          <w:sz w:val="28"/>
-          <w:szCs w:val="28"/>
-        </w:rPr>
-        <w:t xml:space="preserve"> K}), попавших в вершину R:</w:t>
+        <w:t xml:space="preserve"> {1, . . . , K}), попавших в вершину R:</w:t>
       </w:r>
     </w:p>
     <w:p>
@@ -1753,7 +1371,7 @@
           <w:noProof/>
         </w:rPr>
         <w:drawing>
-          <wp:inline distT="0" distB="0" distL="0" distR="0" wp14:anchorId="1B02B041" wp14:editId="5C9D6378">
+          <wp:inline distT="0" distB="0" distL="0" distR="0" wp14:anchorId="4BD25C49" wp14:editId="602B27D2">
             <wp:extent cx="1724025" cy="561975"/>
             <wp:effectExtent l="0" t="0" r="9525" b="9525"/>
             <wp:docPr id="4" name="Рисунок 4"/>
@@ -1827,7 +1445,7 @@
           <w:noProof/>
         </w:rPr>
         <w:drawing>
-          <wp:inline distT="0" distB="0" distL="0" distR="0" wp14:anchorId="0E1ED966" wp14:editId="5FE77727">
+          <wp:inline distT="0" distB="0" distL="0" distR="0" wp14:anchorId="72A3922E" wp14:editId="082BE853">
             <wp:extent cx="1047750" cy="276225"/>
             <wp:effectExtent l="0" t="0" r="0" b="9525"/>
             <wp:docPr id="5" name="Рисунок 5"/>
@@ -2032,7 +1650,7 @@
           <w:noProof/>
         </w:rPr>
         <w:drawing>
-          <wp:inline distT="0" distB="0" distL="0" distR="0" wp14:anchorId="1F6D5EB7" wp14:editId="7A251F5D">
+          <wp:inline distT="0" distB="0" distL="0" distR="0" wp14:anchorId="177C6423" wp14:editId="1A1A5E18">
             <wp:extent cx="2171700" cy="647700"/>
             <wp:effectExtent l="0" t="0" r="0" b="0"/>
             <wp:docPr id="6" name="Рисунок 6"/>
@@ -2119,7 +1737,7 @@
           <w:noProof/>
         </w:rPr>
         <w:drawing>
-          <wp:inline distT="0" distB="0" distL="0" distR="0" wp14:anchorId="751A163E" wp14:editId="5E0E03DE">
+          <wp:inline distT="0" distB="0" distL="0" distR="0" wp14:anchorId="00988E39" wp14:editId="7794C977">
             <wp:extent cx="2914650" cy="609600"/>
             <wp:effectExtent l="0" t="0" r="0" b="0"/>
             <wp:docPr id="7" name="Рисунок 7"/>
@@ -2171,16 +1789,7 @@
           <w:sz w:val="28"/>
           <w:szCs w:val="28"/>
         </w:rPr>
-        <w:t xml:space="preserve">Данный критерий является достаточно грубым, поскольку учитывает частоту </w:t>
-      </w:r>
-      <w:proofErr w:type="spellStart"/>
-      <w:r>
-        <w:rPr>
-          <w:rFonts w:ascii="Times New Roman" w:hAnsi="Times New Roman" w:cs="Times New Roman"/>
-          <w:sz w:val="28"/>
-          <w:szCs w:val="28"/>
-        </w:rPr>
-        <w:t>p</w:t>
+        <w:t>Данный критерий является достаточно грубым, поскольку учитывает частоту p</w:t>
       </w:r>
       <w:r>
         <w:rPr>
@@ -2191,7 +1800,6 @@
         </w:rPr>
         <w:t>k</w:t>
       </w:r>
-      <w:proofErr w:type="spellEnd"/>
       <w:r>
         <w:rPr>
           <w:rFonts w:ascii="Cambria Math" w:hAnsi="Cambria Math" w:cs="Cambria Math"/>
@@ -2245,7 +1853,7 @@
         </w:rPr>
         <w:lastRenderedPageBreak/>
         <w:drawing>
-          <wp:inline distT="0" distB="0" distL="0" distR="0" wp14:anchorId="165C369D" wp14:editId="45CAB882">
+          <wp:inline distT="0" distB="0" distL="0" distR="0" wp14:anchorId="2201D33E" wp14:editId="3B11BE07">
             <wp:extent cx="5810250" cy="3009900"/>
             <wp:effectExtent l="0" t="0" r="0" b="0"/>
             <wp:docPr id="8" name="Рисунок 8"/>
@@ -2291,23 +1899,13 @@
           <w:szCs w:val="28"/>
         </w:rPr>
       </w:pPr>
-      <w:proofErr w:type="spellStart"/>
-      <w:r>
-        <w:rPr>
-          <w:rFonts w:ascii="Times New Roman" w:hAnsi="Times New Roman" w:cs="Times New Roman"/>
-          <w:sz w:val="28"/>
-          <w:szCs w:val="28"/>
-        </w:rPr>
-        <w:t>Энтропийный</w:t>
-      </w:r>
-      <w:proofErr w:type="spellEnd"/>
-      <w:r>
-        <w:rPr>
-          <w:rFonts w:ascii="Times New Roman" w:hAnsi="Times New Roman" w:cs="Times New Roman"/>
-          <w:sz w:val="28"/>
-          <w:szCs w:val="28"/>
-        </w:rPr>
-        <w:t xml:space="preserve"> критерий</w:t>
+      <w:r>
+        <w:rPr>
+          <w:rFonts w:ascii="Times New Roman" w:hAnsi="Times New Roman" w:cs="Times New Roman"/>
+          <w:sz w:val="28"/>
+          <w:szCs w:val="28"/>
+        </w:rPr>
+        <w:t>Энтропийный критерий</w:t>
       </w:r>
     </w:p>
     <w:p>
@@ -2325,7 +1923,7 @@
           <w:noProof/>
         </w:rPr>
         <w:drawing>
-          <wp:inline distT="0" distB="0" distL="0" distR="0" wp14:anchorId="62481C3D" wp14:editId="50BF218F">
+          <wp:inline distT="0" distB="0" distL="0" distR="0" wp14:anchorId="32B3D77A" wp14:editId="385E415B">
             <wp:extent cx="5972175" cy="2514600"/>
             <wp:effectExtent l="0" t="0" r="9525" b="0"/>
             <wp:docPr id="9" name="Рисунок 9"/>
@@ -2377,7 +1975,7 @@
         </w:rPr>
         <w:lastRenderedPageBreak/>
         <w:drawing>
-          <wp:inline distT="0" distB="0" distL="0" distR="0" wp14:anchorId="123B1F20" wp14:editId="0B4A129D">
+          <wp:inline distT="0" distB="0" distL="0" distR="0" wp14:anchorId="12FE1854" wp14:editId="38F800F1">
             <wp:extent cx="5953125" cy="4257675"/>
             <wp:effectExtent l="0" t="0" r="9525" b="9525"/>
             <wp:docPr id="10" name="Рисунок 10"/>
@@ -2562,25 +2160,7 @@
           <w:sz w:val="28"/>
           <w:szCs w:val="28"/>
         </w:rPr>
-        <w:t xml:space="preserve">С помощью грамотного выбора подобных критериев и их параметров можно существенно повлиять на качество дерева. Тем не менее, такой подбор является </w:t>
-      </w:r>
-      <w:proofErr w:type="spellStart"/>
-      <w:r>
-        <w:rPr>
-          <w:rFonts w:ascii="Times New Roman" w:hAnsi="Times New Roman" w:cs="Times New Roman"/>
-          <w:sz w:val="28"/>
-          <w:szCs w:val="28"/>
-        </w:rPr>
-        <w:t>трудозатратным</w:t>
-      </w:r>
-      <w:proofErr w:type="spellEnd"/>
-      <w:r>
-        <w:rPr>
-          <w:rFonts w:ascii="Times New Roman" w:hAnsi="Times New Roman" w:cs="Times New Roman"/>
-          <w:sz w:val="28"/>
-          <w:szCs w:val="28"/>
-        </w:rPr>
-        <w:t xml:space="preserve"> и требует проведения кросс-валидации.</w:t>
+        <w:t>С помощью грамотного выбора подобных критериев и их параметров можно существенно повлиять на качество дерева. Тем не менее, такой подбор является трудозатратным и требует проведения кросс-валидации.</w:t>
       </w:r>
     </w:p>
     <w:p>
@@ -2642,61 +2222,7 @@
           <w:szCs w:val="28"/>
         </w:rPr>
         <w:lastRenderedPageBreak/>
-        <w:t xml:space="preserve">остановом построения дерева на основе различных критериев. Тем не менее, на данный момент методы стрижки редко используются и не реализованы в большинстве библиотек для анализа данных. Причина заключается в том, что деревья сами по себе являются слабыми алгоритмами и не представляют большого интереса, а при использовании в композициях они либо должны быть переобучены (в случайных лесах), либо должны иметь очень небольшую глубину (в </w:t>
-      </w:r>
-      <w:proofErr w:type="spellStart"/>
-      <w:r>
-        <w:rPr>
-          <w:rFonts w:ascii="Times New Roman" w:hAnsi="Times New Roman" w:cs="Times New Roman"/>
-          <w:sz w:val="28"/>
-          <w:szCs w:val="28"/>
-        </w:rPr>
-        <w:t>бустинге</w:t>
-      </w:r>
-      <w:proofErr w:type="spellEnd"/>
-      <w:r>
-        <w:rPr>
-          <w:rFonts w:ascii="Times New Roman" w:hAnsi="Times New Roman" w:cs="Times New Roman"/>
-          <w:sz w:val="28"/>
-          <w:szCs w:val="28"/>
-        </w:rPr>
-        <w:t xml:space="preserve">), из-за чего необходимость в стрижке отпадает. Одним из методов стрижки является </w:t>
-      </w:r>
-      <w:proofErr w:type="spellStart"/>
-      <w:r>
-        <w:rPr>
-          <w:rFonts w:ascii="Times New Roman" w:hAnsi="Times New Roman" w:cs="Times New Roman"/>
-          <w:sz w:val="28"/>
-          <w:szCs w:val="28"/>
-        </w:rPr>
-        <w:t>cost-complexity</w:t>
-      </w:r>
-      <w:proofErr w:type="spellEnd"/>
-      <w:r>
-        <w:rPr>
-          <w:rFonts w:ascii="Times New Roman" w:hAnsi="Times New Roman" w:cs="Times New Roman"/>
-          <w:sz w:val="28"/>
-          <w:szCs w:val="28"/>
-        </w:rPr>
-        <w:t xml:space="preserve"> </w:t>
-      </w:r>
-      <w:proofErr w:type="spellStart"/>
-      <w:r>
-        <w:rPr>
-          <w:rFonts w:ascii="Times New Roman" w:hAnsi="Times New Roman" w:cs="Times New Roman"/>
-          <w:sz w:val="28"/>
-          <w:szCs w:val="28"/>
-        </w:rPr>
-        <w:t>pruning</w:t>
-      </w:r>
-      <w:proofErr w:type="spellEnd"/>
-      <w:r>
-        <w:rPr>
-          <w:rFonts w:ascii="Times New Roman" w:hAnsi="Times New Roman" w:cs="Times New Roman"/>
-          <w:sz w:val="28"/>
-          <w:szCs w:val="28"/>
-        </w:rPr>
-        <w:t>. Обозначим дерево, полученное в результате работы жадного алгоритма, через T0. Поскольку в каждом из листьев находятся объекты только одного класса, значение функционала R(T) будет минимально на самом дереве T0 (среди всех поддеревьев). Однако данный функционал характеризует лишь качество дерева на обучающей выборке, и чрезмерная подгонка под нее может привести к переобучению. Чтобы преодолеть эту проблему, введем новый функционал Rα(T), представляющий собой сумму исходного функционала R(T) и штрафа за размер дерева:</w:t>
+        <w:t>остановом построения дерева на основе различных критериев. Тем не менее, на данный момент методы стрижки редко используются и не реализованы в большинстве библиотек для анализа данных. Причина заключается в том, что деревья сами по себе являются слабыми алгоритмами и не представляют большого интереса, а при использовании в композициях они либо должны быть переобучены (в случайных лесах), либо должны иметь очень небольшую глубину (в бустинге), из-за чего необходимость в стрижке отпадает. Одним из методов стрижки является cost-complexity pruning. Обозначим дерево, полученное в результате работы жадного алгоритма, через T0. Поскольку в каждом из листьев находятся объекты только одного класса, значение функционала R(T) будет минимально на самом дереве T0 (среди всех поддеревьев). Однако данный функционал характеризует лишь качество дерева на обучающей выборке, и чрезмерная подгонка под нее может привести к переобучению. Чтобы преодолеть эту проблему, введем новый функционал Rα(T), представляющий собой сумму исходного функционала R(T) и штрафа за размер дерева:</w:t>
       </w:r>
     </w:p>
     <w:p>
@@ -2714,7 +2240,7 @@
           <w:noProof/>
         </w:rPr>
         <w:drawing>
-          <wp:inline distT="0" distB="0" distL="0" distR="0" wp14:anchorId="74F19473" wp14:editId="04ADD11A">
+          <wp:inline distT="0" distB="0" distL="0" distR="0" wp14:anchorId="1D4900C2" wp14:editId="14AED8D6">
             <wp:extent cx="6120130" cy="378460"/>
             <wp:effectExtent l="0" t="0" r="0" b="2540"/>
             <wp:docPr id="11" name="Рисунок 11"/>
@@ -2766,43 +2292,7 @@
           <w:sz w:val="28"/>
           <w:szCs w:val="28"/>
         </w:rPr>
-        <w:t xml:space="preserve">где |T| — число листьев в поддереве T, а </w:t>
-      </w:r>
-      <w:proofErr w:type="gramStart"/>
-      <w:r>
-        <w:rPr>
-          <w:rFonts w:ascii="Times New Roman" w:hAnsi="Times New Roman" w:cs="Times New Roman"/>
-          <w:sz w:val="28"/>
-          <w:szCs w:val="28"/>
-        </w:rPr>
-        <w:t>α &gt;</w:t>
-      </w:r>
-      <w:proofErr w:type="gramEnd"/>
-      <w:r>
-        <w:rPr>
-          <w:rFonts w:ascii="Times New Roman" w:hAnsi="Times New Roman" w:cs="Times New Roman"/>
-          <w:sz w:val="28"/>
-          <w:szCs w:val="28"/>
-        </w:rPr>
-        <w:t xml:space="preserve"> 0 — параметр. Это один из примеров </w:t>
-      </w:r>
-      <w:proofErr w:type="spellStart"/>
-      <w:r>
-        <w:rPr>
-          <w:rFonts w:ascii="Times New Roman" w:hAnsi="Times New Roman" w:cs="Times New Roman"/>
-          <w:sz w:val="28"/>
-          <w:szCs w:val="28"/>
-        </w:rPr>
-        <w:t>регуляризованных</w:t>
-      </w:r>
-      <w:proofErr w:type="spellEnd"/>
-      <w:r>
-        <w:rPr>
-          <w:rFonts w:ascii="Times New Roman" w:hAnsi="Times New Roman" w:cs="Times New Roman"/>
-          <w:sz w:val="28"/>
-          <w:szCs w:val="28"/>
-        </w:rPr>
-        <w:t xml:space="preserve"> критериев качества, которые ищут баланс между качеством классификации обучающей выборки и сложностью построенной модели. Можно показать, что существует последовательность вложенных деревьев с одинаковыми корнями: T</w:t>
+        <w:t>где |T| — число листьев в поддереве T, а α &gt; 0 — параметр. Это один из примеров регуляризованных критериев качества, которые ищут баланс между качеством классификации обучающей выборки и сложностью построенной модели. Можно показать, что существует последовательность вложенных деревьев с одинаковыми корнями: T</w:t>
       </w:r>
       <w:r>
         <w:rPr>
@@ -2910,16 +2400,7 @@
           <w:sz w:val="28"/>
           <w:szCs w:val="28"/>
         </w:rPr>
-        <w:t xml:space="preserve"> — тривиальное дерево, состоящее из корня дерева T0), в которой каждое дерево </w:t>
-      </w:r>
-      <w:proofErr w:type="spellStart"/>
-      <w:r>
-        <w:rPr>
-          <w:rFonts w:ascii="Times New Roman" w:hAnsi="Times New Roman" w:cs="Times New Roman"/>
-          <w:sz w:val="28"/>
-          <w:szCs w:val="28"/>
-        </w:rPr>
-        <w:t>T</w:t>
+        <w:t xml:space="preserve"> — тривиальное дерево, состоящее из корня дерева T0), в которой каждое дерево T</w:t>
       </w:r>
       <w:r>
         <w:rPr>
@@ -2930,7 +2411,6 @@
         </w:rPr>
         <w:t>i</w:t>
       </w:r>
-      <w:proofErr w:type="spellEnd"/>
       <w:r>
         <w:rPr>
           <w:rFonts w:ascii="Times New Roman" w:hAnsi="Times New Roman" w:cs="Times New Roman"/>
@@ -3074,16 +2554,24 @@
           <w:sz w:val="28"/>
           <w:szCs w:val="28"/>
         </w:rPr>
-        <w:t xml:space="preserve"> Одним из основных преимуществ решающих деревьев является возможность работы с пропущенными значениями. Рассмотрим некоторые варианты. Пусть нам нужно вычислить функционал качества для предиката β(x) = = [</w:t>
-      </w:r>
-      <w:proofErr w:type="spellStart"/>
-      <w:r>
-        <w:rPr>
-          <w:rFonts w:ascii="Times New Roman" w:hAnsi="Times New Roman" w:cs="Times New Roman"/>
-          <w:sz w:val="28"/>
-          <w:szCs w:val="28"/>
-        </w:rPr>
-        <w:t>x</w:t>
+        <w:t xml:space="preserve"> Одним из основных преимуществ решающих деревьев является возможность работы с пропущенными значениями. Рассмотрим некоторые варианты. Пусть нам нужно вычислить функционал качества для предиката β(x) = = [x</w:t>
+      </w:r>
+      <w:r>
+        <w:rPr>
+          <w:rFonts w:ascii="Times New Roman" w:hAnsi="Times New Roman" w:cs="Times New Roman"/>
+          <w:sz w:val="28"/>
+          <w:szCs w:val="28"/>
+          <w:vertAlign w:val="subscript"/>
+        </w:rPr>
+        <w:t xml:space="preserve">j </w:t>
+      </w:r>
+      <w:r>
+        <w:rPr>
+          <w:rFonts w:ascii="Times New Roman" w:hAnsi="Times New Roman" w:cs="Times New Roman"/>
+          <w:sz w:val="28"/>
+          <w:szCs w:val="28"/>
+        </w:rPr>
+        <w:t>&lt; t], но в выборке R для некоторых объектов не известно значение признака j — обозначим их через V</w:t>
       </w:r>
       <w:r>
         <w:rPr>
@@ -3094,53 +2582,6 @@
         </w:rPr>
         <w:t>j</w:t>
       </w:r>
-      <w:proofErr w:type="spellEnd"/>
-      <w:r>
-        <w:rPr>
-          <w:rFonts w:ascii="Times New Roman" w:hAnsi="Times New Roman" w:cs="Times New Roman"/>
-          <w:sz w:val="28"/>
-          <w:szCs w:val="28"/>
-          <w:vertAlign w:val="subscript"/>
-        </w:rPr>
-        <w:t xml:space="preserve"> </w:t>
-      </w:r>
-      <w:proofErr w:type="gramStart"/>
-      <w:r>
-        <w:rPr>
-          <w:rFonts w:ascii="Times New Roman" w:hAnsi="Times New Roman" w:cs="Times New Roman"/>
-          <w:sz w:val="28"/>
-          <w:szCs w:val="28"/>
-        </w:rPr>
-        <w:t>&lt; t</w:t>
-      </w:r>
-      <w:proofErr w:type="gramEnd"/>
-      <w:r>
-        <w:rPr>
-          <w:rFonts w:ascii="Times New Roman" w:hAnsi="Times New Roman" w:cs="Times New Roman"/>
-          <w:sz w:val="28"/>
-          <w:szCs w:val="28"/>
-        </w:rPr>
-        <w:t xml:space="preserve">], но в выборке R для некоторых объектов не известно значение признака j — обозначим их через </w:t>
-      </w:r>
-      <w:proofErr w:type="spellStart"/>
-      <w:r>
-        <w:rPr>
-          <w:rFonts w:ascii="Times New Roman" w:hAnsi="Times New Roman" w:cs="Times New Roman"/>
-          <w:sz w:val="28"/>
-          <w:szCs w:val="28"/>
-        </w:rPr>
-        <w:t>V</w:t>
-      </w:r>
-      <w:r>
-        <w:rPr>
-          <w:rFonts w:ascii="Times New Roman" w:hAnsi="Times New Roman" w:cs="Times New Roman"/>
-          <w:sz w:val="28"/>
-          <w:szCs w:val="28"/>
-          <w:vertAlign w:val="subscript"/>
-        </w:rPr>
-        <w:t>j</w:t>
-      </w:r>
-      <w:proofErr w:type="spellEnd"/>
       <w:r>
         <w:rPr>
           <w:rFonts w:ascii="Times New Roman" w:hAnsi="Times New Roman" w:cs="Times New Roman"/>
@@ -3164,7 +2605,7 @@
           <w:noProof/>
         </w:rPr>
         <w:drawing>
-          <wp:inline distT="0" distB="0" distL="0" distR="0" wp14:anchorId="71816771" wp14:editId="518F1CF5">
+          <wp:inline distT="0" distB="0" distL="0" distR="0" wp14:anchorId="12C152BA" wp14:editId="1D8F59E7">
             <wp:extent cx="3000375" cy="666750"/>
             <wp:effectExtent l="0" t="0" r="9525" b="0"/>
             <wp:docPr id="12" name="Рисунок 12"/>
@@ -3215,16 +2656,7 @@
           <w:sz w:val="28"/>
           <w:szCs w:val="28"/>
         </w:rPr>
-        <w:t xml:space="preserve">Затем, если данный предикат окажется лучшим, поместим объекты из </w:t>
-      </w:r>
-      <w:proofErr w:type="spellStart"/>
-      <w:r>
-        <w:rPr>
-          <w:rFonts w:ascii="Times New Roman" w:hAnsi="Times New Roman" w:cs="Times New Roman"/>
-          <w:sz w:val="28"/>
-          <w:szCs w:val="28"/>
-        </w:rPr>
-        <w:t>V</w:t>
+        <w:t>Затем, если данный предикат окажется лучшим, поместим объекты из V</w:t>
       </w:r>
       <w:r>
         <w:rPr>
@@ -3235,7 +2667,6 @@
         </w:rPr>
         <w:t>j</w:t>
       </w:r>
-      <w:proofErr w:type="spellEnd"/>
       <w:r>
         <w:rPr>
           <w:rFonts w:ascii="Times New Roman" w:hAnsi="Times New Roman" w:cs="Times New Roman"/>
@@ -3277,16 +2708,7 @@
           <w:sz w:val="28"/>
           <w:szCs w:val="28"/>
         </w:rPr>
-        <w:t>|/|R| в левом поддереве и |</w:t>
-      </w:r>
-      <w:proofErr w:type="spellStart"/>
-      <w:r>
-        <w:rPr>
-          <w:rFonts w:ascii="Times New Roman" w:hAnsi="Times New Roman" w:cs="Times New Roman"/>
-          <w:sz w:val="28"/>
-          <w:szCs w:val="28"/>
-        </w:rPr>
-        <w:t>R</w:t>
+        <w:t>|/|R| в левом поддереве и |R</w:t>
       </w:r>
       <w:r>
         <w:rPr>
@@ -3297,23 +2719,13 @@
         </w:rPr>
         <w:t>r</w:t>
       </w:r>
-      <w:proofErr w:type="spellEnd"/>
-      <w:r>
-        <w:rPr>
-          <w:rFonts w:ascii="Times New Roman" w:hAnsi="Times New Roman" w:cs="Times New Roman"/>
-          <w:sz w:val="28"/>
-          <w:szCs w:val="28"/>
-        </w:rPr>
-        <w:t>|/|R| в правом. В дальнейшем веса можно учитывать, добавляя их как коэффициенты перед индикаторами [</w:t>
-      </w:r>
-      <w:proofErr w:type="spellStart"/>
-      <w:r>
-        <w:rPr>
-          <w:rFonts w:ascii="Times New Roman" w:hAnsi="Times New Roman" w:cs="Times New Roman"/>
-          <w:sz w:val="28"/>
-          <w:szCs w:val="28"/>
-        </w:rPr>
-        <w:t>y</w:t>
+      <w:r>
+        <w:rPr>
+          <w:rFonts w:ascii="Times New Roman" w:hAnsi="Times New Roman" w:cs="Times New Roman"/>
+          <w:sz w:val="28"/>
+          <w:szCs w:val="28"/>
+        </w:rPr>
+        <w:t>|/|R| в правом. В дальнейшем веса можно учитывать, добавляя их как коэффициенты перед индикаторами [y</w:t>
       </w:r>
       <w:r>
         <w:rPr>
@@ -3324,7 +2736,6 @@
         </w:rPr>
         <w:t>i</w:t>
       </w:r>
-      <w:proofErr w:type="spellEnd"/>
       <w:r>
         <w:rPr>
           <w:rFonts w:ascii="Times New Roman" w:hAnsi="Times New Roman" w:cs="Times New Roman"/>
@@ -3340,16 +2751,7 @@
           <w:szCs w:val="28"/>
         </w:rPr>
         <w:lastRenderedPageBreak/>
-        <w:t xml:space="preserve">Если объект попал в вершину, предикат которой не может быть вычислен из-за пропуска, то прогнозы для него вычисляются в обоих поддеревьях, и затем усредняются с весами, пропорциональными числу обучающих объектов в этих поддеревьях. Иными словами, если прогноз вероятности для класса k в поддереве </w:t>
-      </w:r>
-      <w:proofErr w:type="spellStart"/>
-      <w:r>
-        <w:rPr>
-          <w:rFonts w:ascii="Times New Roman" w:hAnsi="Times New Roman" w:cs="Times New Roman"/>
-          <w:sz w:val="28"/>
-          <w:szCs w:val="28"/>
-        </w:rPr>
-        <w:t>R</w:t>
+        <w:t>Если объект попал в вершину, предикат которой не может быть вычислен из-за пропуска, то прогнозы для него вычисляются в обоих поддеревьях, и затем усредняются с весами, пропорциональными числу обучающих объектов в этих поддеревьях. Иными словами, если прогноз вероятности для класса k в поддереве R</w:t>
       </w:r>
       <w:r>
         <w:rPr>
@@ -3360,23 +2762,13 @@
         </w:rPr>
         <w:t>m</w:t>
       </w:r>
-      <w:proofErr w:type="spellEnd"/>
-      <w:r>
-        <w:rPr>
-          <w:rFonts w:ascii="Times New Roman" w:hAnsi="Times New Roman" w:cs="Times New Roman"/>
-          <w:sz w:val="28"/>
-          <w:szCs w:val="28"/>
-        </w:rPr>
-        <w:t xml:space="preserve"> обозначается через </w:t>
-      </w:r>
-      <w:proofErr w:type="spellStart"/>
-      <w:r>
-        <w:rPr>
-          <w:rFonts w:ascii="Times New Roman" w:hAnsi="Times New Roman" w:cs="Times New Roman"/>
-          <w:sz w:val="28"/>
-          <w:szCs w:val="28"/>
-        </w:rPr>
-        <w:t>a</w:t>
+      <w:r>
+        <w:rPr>
+          <w:rFonts w:ascii="Times New Roman" w:hAnsi="Times New Roman" w:cs="Times New Roman"/>
+          <w:sz w:val="28"/>
+          <w:szCs w:val="28"/>
+        </w:rPr>
+        <w:t xml:space="preserve"> обозначается через a</w:t>
       </w:r>
       <w:r>
         <w:rPr>
@@ -3387,7 +2779,6 @@
         </w:rPr>
         <w:t>mk</w:t>
       </w:r>
-      <w:proofErr w:type="spellEnd"/>
       <w:r>
         <w:rPr>
           <w:rFonts w:ascii="Times New Roman" w:hAnsi="Times New Roman" w:cs="Times New Roman"/>
@@ -3411,7 +2802,7 @@
           <w:noProof/>
         </w:rPr>
         <w:drawing>
-          <wp:inline distT="0" distB="0" distL="0" distR="0" wp14:anchorId="17761194" wp14:editId="7300FCE5">
+          <wp:inline distT="0" distB="0" distL="0" distR="0" wp14:anchorId="1F78AC77" wp14:editId="737D17E3">
             <wp:extent cx="5534025" cy="1095375"/>
             <wp:effectExtent l="0" t="0" r="9525" b="9525"/>
             <wp:docPr id="13" name="Рисунок 13"/>
@@ -3480,18 +2871,84 @@
           <w:sz w:val="28"/>
           <w:szCs w:val="28"/>
         </w:rPr>
-        <w:t>Учет категориальных признаков Самый очевидный способ обработки категориальных признаков — разбивать вершину на столько поддеревьев, сколько имеется возможных значений у признака (</w:t>
-      </w:r>
-      <w:proofErr w:type="spellStart"/>
-      <w:r>
-        <w:rPr>
-          <w:rFonts w:ascii="Times New Roman" w:hAnsi="Times New Roman" w:cs="Times New Roman"/>
-          <w:sz w:val="28"/>
-          <w:szCs w:val="28"/>
-        </w:rPr>
-        <w:t>multi-way</w:t>
-      </w:r>
-      <w:proofErr w:type="spellEnd"/>
+        <w:t>Учет категориальных признаков Самый очевидный способ обработки категориальных признаков — разбивать вершину на столько поддеревьев, сколько имеется возможных значений у признака (multi-way splits). Такой подход может показывать хорошие результаты, но при этом есть риск получения дерева с крайне большим числом листьев. Рассмотрим подробнее другой подход. Пусть категориальный признак x</w:t>
+      </w:r>
+      <w:r>
+        <w:rPr>
+          <w:rFonts w:ascii="Times New Roman" w:hAnsi="Times New Roman" w:cs="Times New Roman"/>
+          <w:sz w:val="28"/>
+          <w:szCs w:val="28"/>
+          <w:vertAlign w:val="subscript"/>
+        </w:rPr>
+        <w:t>j</w:t>
+      </w:r>
+      <w:r>
+        <w:rPr>
+          <w:rFonts w:ascii="Times New Roman" w:hAnsi="Times New Roman" w:cs="Times New Roman"/>
+          <w:sz w:val="28"/>
+          <w:szCs w:val="28"/>
+        </w:rPr>
+        <w:t xml:space="preserve"> имеет множество значений Q = {u</w:t>
+      </w:r>
+      <w:r>
+        <w:rPr>
+          <w:rFonts w:ascii="Times New Roman" w:hAnsi="Times New Roman" w:cs="Times New Roman"/>
+          <w:sz w:val="28"/>
+          <w:szCs w:val="28"/>
+          <w:vertAlign w:val="subscript"/>
+        </w:rPr>
+        <w:t>1</w:t>
+      </w:r>
+      <w:r>
+        <w:rPr>
+          <w:rFonts w:ascii="Times New Roman" w:hAnsi="Times New Roman" w:cs="Times New Roman"/>
+          <w:sz w:val="28"/>
+          <w:szCs w:val="28"/>
+        </w:rPr>
+        <w:t>, . . . , u</w:t>
+      </w:r>
+      <w:r>
+        <w:rPr>
+          <w:rFonts w:ascii="Times New Roman" w:hAnsi="Times New Roman" w:cs="Times New Roman"/>
+          <w:sz w:val="28"/>
+          <w:szCs w:val="28"/>
+          <w:vertAlign w:val="subscript"/>
+        </w:rPr>
+        <w:t>q</w:t>
+      </w:r>
+      <w:r>
+        <w:rPr>
+          <w:rFonts w:ascii="Times New Roman" w:hAnsi="Times New Roman" w:cs="Times New Roman"/>
+          <w:sz w:val="28"/>
+          <w:szCs w:val="28"/>
+        </w:rPr>
+        <w:t>}, |Q| = q. Разобьем множество значений на два непересекающихся подмножества: Q = Q1</w:t>
+      </w:r>
+      <w:r>
+        <w:rPr>
+          <w:rFonts w:ascii="Cambria Math" w:hAnsi="Cambria Math" w:cs="Cambria Math"/>
+          <w:sz w:val="28"/>
+          <w:szCs w:val="28"/>
+        </w:rPr>
+        <w:t>⊔</w:t>
+      </w:r>
+      <w:r>
+        <w:rPr>
+          <w:rFonts w:ascii="Times New Roman" w:hAnsi="Times New Roman" w:cs="Times New Roman"/>
+          <w:sz w:val="28"/>
+          <w:szCs w:val="28"/>
+        </w:rPr>
+        <w:t>Q2, и определим предикат как индикатор попадания в первое подмножество: β(x) = [x</w:t>
+      </w:r>
+      <w:r>
+        <w:rPr>
+          <w:rFonts w:ascii="Times New Roman" w:hAnsi="Times New Roman" w:cs="Times New Roman"/>
+          <w:sz w:val="28"/>
+          <w:szCs w:val="28"/>
+          <w:vertAlign w:val="subscript"/>
+        </w:rPr>
+        <w:t>j</w:t>
+      </w:r>
       <w:r>
         <w:rPr>
           <w:rFonts w:ascii="Times New Roman" w:hAnsi="Times New Roman" w:cs="Times New Roman"/>
@@ -3500,32 +2957,21 @@
         </w:rPr>
         <w:t xml:space="preserve"> </w:t>
       </w:r>
-      <w:proofErr w:type="spellStart"/>
-      <w:r>
-        <w:rPr>
-          <w:rFonts w:ascii="Times New Roman" w:hAnsi="Times New Roman" w:cs="Times New Roman"/>
-          <w:sz w:val="28"/>
-          <w:szCs w:val="28"/>
-        </w:rPr>
-        <w:t>splits</w:t>
-      </w:r>
-      <w:proofErr w:type="spellEnd"/>
-      <w:r>
-        <w:rPr>
-          <w:rFonts w:ascii="Times New Roman" w:hAnsi="Times New Roman" w:cs="Times New Roman"/>
-          <w:sz w:val="28"/>
-          <w:szCs w:val="28"/>
-        </w:rPr>
-        <w:t xml:space="preserve">). Такой подход может показывать хорошие результаты, но при этом есть риск получения дерева с крайне большим числом листьев. Рассмотрим подробнее другой подход. Пусть категориальный признак </w:t>
-      </w:r>
-      <w:proofErr w:type="spellStart"/>
-      <w:r>
-        <w:rPr>
-          <w:rFonts w:ascii="Times New Roman" w:hAnsi="Times New Roman" w:cs="Times New Roman"/>
-          <w:sz w:val="28"/>
-          <w:szCs w:val="28"/>
-        </w:rPr>
-        <w:t>x</w:t>
+      <w:r>
+        <w:rPr>
+          <w:rFonts w:ascii="Cambria Math" w:hAnsi="Cambria Math" w:cs="Cambria Math"/>
+          <w:sz w:val="28"/>
+          <w:szCs w:val="28"/>
+        </w:rPr>
+        <w:t>∈</w:t>
+      </w:r>
+      <w:r>
+        <w:rPr>
+          <w:rFonts w:ascii="Times New Roman" w:hAnsi="Times New Roman" w:cs="Times New Roman"/>
+          <w:sz w:val="28"/>
+          <w:szCs w:val="28"/>
+        </w:rPr>
+        <w:t xml:space="preserve"> Q1]. Таким образом, объект будет попадать в левое поддерево, если признак x</w:t>
       </w:r>
       <w:r>
         <w:rPr>
@@ -3536,155 +2982,6 @@
         </w:rPr>
         <w:t>j</w:t>
       </w:r>
-      <w:proofErr w:type="spellEnd"/>
-      <w:r>
-        <w:rPr>
-          <w:rFonts w:ascii="Times New Roman" w:hAnsi="Times New Roman" w:cs="Times New Roman"/>
-          <w:sz w:val="28"/>
-          <w:szCs w:val="28"/>
-        </w:rPr>
-        <w:t xml:space="preserve"> имеет множество значений Q = {u</w:t>
-      </w:r>
-      <w:r>
-        <w:rPr>
-          <w:rFonts w:ascii="Times New Roman" w:hAnsi="Times New Roman" w:cs="Times New Roman"/>
-          <w:sz w:val="28"/>
-          <w:szCs w:val="28"/>
-          <w:vertAlign w:val="subscript"/>
-        </w:rPr>
-        <w:t>1</w:t>
-      </w:r>
-      <w:r>
-        <w:rPr>
-          <w:rFonts w:ascii="Times New Roman" w:hAnsi="Times New Roman" w:cs="Times New Roman"/>
-          <w:sz w:val="28"/>
-          <w:szCs w:val="28"/>
-        </w:rPr>
-        <w:t xml:space="preserve">, </w:t>
-      </w:r>
-      <w:proofErr w:type="gramStart"/>
-      <w:r>
-        <w:rPr>
-          <w:rFonts w:ascii="Times New Roman" w:hAnsi="Times New Roman" w:cs="Times New Roman"/>
-          <w:sz w:val="28"/>
-          <w:szCs w:val="28"/>
-        </w:rPr>
-        <w:t>. . . ,</w:t>
-      </w:r>
-      <w:proofErr w:type="gramEnd"/>
-      <w:r>
-        <w:rPr>
-          <w:rFonts w:ascii="Times New Roman" w:hAnsi="Times New Roman" w:cs="Times New Roman"/>
-          <w:sz w:val="28"/>
-          <w:szCs w:val="28"/>
-        </w:rPr>
-        <w:t xml:space="preserve"> </w:t>
-      </w:r>
-      <w:proofErr w:type="spellStart"/>
-      <w:r>
-        <w:rPr>
-          <w:rFonts w:ascii="Times New Roman" w:hAnsi="Times New Roman" w:cs="Times New Roman"/>
-          <w:sz w:val="28"/>
-          <w:szCs w:val="28"/>
-        </w:rPr>
-        <w:t>u</w:t>
-      </w:r>
-      <w:r>
-        <w:rPr>
-          <w:rFonts w:ascii="Times New Roman" w:hAnsi="Times New Roman" w:cs="Times New Roman"/>
-          <w:sz w:val="28"/>
-          <w:szCs w:val="28"/>
-          <w:vertAlign w:val="subscript"/>
-        </w:rPr>
-        <w:t>q</w:t>
-      </w:r>
-      <w:proofErr w:type="spellEnd"/>
-      <w:r>
-        <w:rPr>
-          <w:rFonts w:ascii="Times New Roman" w:hAnsi="Times New Roman" w:cs="Times New Roman"/>
-          <w:sz w:val="28"/>
-          <w:szCs w:val="28"/>
-        </w:rPr>
-        <w:t>}, |Q| = q. Разобьем множество значений на два непересекающихся подмножества: Q = Q1</w:t>
-      </w:r>
-      <w:r>
-        <w:rPr>
-          <w:rFonts w:ascii="Cambria Math" w:hAnsi="Cambria Math" w:cs="Cambria Math"/>
-          <w:sz w:val="28"/>
-          <w:szCs w:val="28"/>
-        </w:rPr>
-        <w:t>⊔</w:t>
-      </w:r>
-      <w:r>
-        <w:rPr>
-          <w:rFonts w:ascii="Times New Roman" w:hAnsi="Times New Roman" w:cs="Times New Roman"/>
-          <w:sz w:val="28"/>
-          <w:szCs w:val="28"/>
-        </w:rPr>
-        <w:t>Q2, и определим предикат как индикатор попадания в первое подмножество: β(x) = [</w:t>
-      </w:r>
-      <w:proofErr w:type="spellStart"/>
-      <w:r>
-        <w:rPr>
-          <w:rFonts w:ascii="Times New Roman" w:hAnsi="Times New Roman" w:cs="Times New Roman"/>
-          <w:sz w:val="28"/>
-          <w:szCs w:val="28"/>
-        </w:rPr>
-        <w:t>x</w:t>
-      </w:r>
-      <w:r>
-        <w:rPr>
-          <w:rFonts w:ascii="Times New Roman" w:hAnsi="Times New Roman" w:cs="Times New Roman"/>
-          <w:sz w:val="28"/>
-          <w:szCs w:val="28"/>
-          <w:vertAlign w:val="subscript"/>
-        </w:rPr>
-        <w:t>j</w:t>
-      </w:r>
-      <w:proofErr w:type="spellEnd"/>
-      <w:r>
-        <w:rPr>
-          <w:rFonts w:ascii="Times New Roman" w:hAnsi="Times New Roman" w:cs="Times New Roman"/>
-          <w:sz w:val="28"/>
-          <w:szCs w:val="28"/>
-        </w:rPr>
-        <w:t xml:space="preserve"> </w:t>
-      </w:r>
-      <w:r>
-        <w:rPr>
-          <w:rFonts w:ascii="Cambria Math" w:hAnsi="Cambria Math" w:cs="Cambria Math"/>
-          <w:sz w:val="28"/>
-          <w:szCs w:val="28"/>
-        </w:rPr>
-        <w:t>∈</w:t>
-      </w:r>
-      <w:r>
-        <w:rPr>
-          <w:rFonts w:ascii="Times New Roman" w:hAnsi="Times New Roman" w:cs="Times New Roman"/>
-          <w:sz w:val="28"/>
-          <w:szCs w:val="28"/>
-        </w:rPr>
-        <w:t xml:space="preserve"> Q1]. Таким образом, объект будет попадать в левое поддерево, если признак </w:t>
-      </w:r>
-      <w:proofErr w:type="spellStart"/>
-      <w:r>
-        <w:rPr>
-          <w:rFonts w:ascii="Times New Roman" w:hAnsi="Times New Roman" w:cs="Times New Roman"/>
-          <w:sz w:val="28"/>
-          <w:szCs w:val="28"/>
-        </w:rPr>
-        <w:t>x</w:t>
-      </w:r>
-      <w:r>
-        <w:rPr>
-          <w:rFonts w:ascii="Times New Roman" w:hAnsi="Times New Roman" w:cs="Times New Roman"/>
-          <w:sz w:val="28"/>
-          <w:szCs w:val="28"/>
-          <w:vertAlign w:val="subscript"/>
-        </w:rPr>
-        <w:t>j</w:t>
-      </w:r>
-      <w:proofErr w:type="spellEnd"/>
       <w:r>
         <w:rPr>
           <w:rFonts w:ascii="Times New Roman" w:hAnsi="Times New Roman" w:cs="Times New Roman"/>
@@ -3708,16 +3005,7 @@
           <w:sz w:val="28"/>
           <w:szCs w:val="28"/>
         </w:rPr>
-        <w:t xml:space="preserve"> − 1 вариантов разбиения, что может быть не вполне возможным. Оказывается, можно обойтись без полного перебора в случаях с бинарной классификацией и регрессией [1]. Обозначим через </w:t>
-      </w:r>
-      <w:proofErr w:type="spellStart"/>
-      <w:r>
-        <w:rPr>
-          <w:rFonts w:ascii="Times New Roman" w:hAnsi="Times New Roman" w:cs="Times New Roman"/>
-          <w:sz w:val="28"/>
-          <w:szCs w:val="28"/>
-        </w:rPr>
-        <w:t>R</w:t>
+        <w:t xml:space="preserve"> − 1 вариантов разбиения, что может быть не вполне возможным. Оказывается, можно обойтись без полного перебора в случаях с бинарной классификацией и регрессией [1]. Обозначим через R</w:t>
       </w:r>
       <w:r>
         <w:rPr>
@@ -3728,23 +3016,13 @@
         </w:rPr>
         <w:t>m</w:t>
       </w:r>
-      <w:proofErr w:type="spellEnd"/>
-      <w:r>
-        <w:rPr>
-          <w:rFonts w:ascii="Times New Roman" w:hAnsi="Times New Roman" w:cs="Times New Roman"/>
-          <w:sz w:val="28"/>
-          <w:szCs w:val="28"/>
-        </w:rPr>
-        <w:t xml:space="preserve">(u) множество объектов, которые попали в вершину m и у которых j-й признак имеет значение u; через </w:t>
-      </w:r>
-      <w:proofErr w:type="spellStart"/>
-      <w:r>
-        <w:rPr>
-          <w:rFonts w:ascii="Times New Roman" w:hAnsi="Times New Roman" w:cs="Times New Roman"/>
-          <w:sz w:val="28"/>
-          <w:szCs w:val="28"/>
-        </w:rPr>
-        <w:t>N</w:t>
+      <w:r>
+        <w:rPr>
+          <w:rFonts w:ascii="Times New Roman" w:hAnsi="Times New Roman" w:cs="Times New Roman"/>
+          <w:sz w:val="28"/>
+          <w:szCs w:val="28"/>
+        </w:rPr>
+        <w:t>(u) множество объектов, которые попали в вершину m и у которых j-й признак имеет значение u; через N</w:t>
       </w:r>
       <w:r>
         <w:rPr>
@@ -3755,7 +3033,6 @@
         </w:rPr>
         <w:t>m</w:t>
       </w:r>
-      <w:proofErr w:type="spellEnd"/>
       <w:r>
         <w:rPr>
           <w:rFonts w:ascii="Times New Roman" w:hAnsi="Times New Roman" w:cs="Times New Roman"/>
@@ -3779,7 +3056,7 @@
           <w:noProof/>
         </w:rPr>
         <w:drawing>
-          <wp:inline distT="0" distB="0" distL="0" distR="0" wp14:anchorId="76D49BC7" wp14:editId="29345431">
+          <wp:inline distT="0" distB="0" distL="0" distR="0" wp14:anchorId="210A4452" wp14:editId="21EBC426">
             <wp:extent cx="5553075" cy="733425"/>
             <wp:effectExtent l="0" t="0" r="9525" b="9525"/>
             <wp:docPr id="14" name="Рисунок 14"/>
@@ -3847,53 +3124,46 @@
           <w:sz w:val="28"/>
           <w:szCs w:val="28"/>
         </w:rPr>
-        <w:t xml:space="preserve"> на число i, и будем искать разбиение как для вещественного признака. Можно показать, что е</w:t>
+        <w:t xml:space="preserve"> на число i, и будем искать разбиение как для вещественного признака. Можно показать, что если искать оптимальное разбиение по критерию Джини или энтропийному критерию, то мы получим такое же разбиение, как и при переборе по всем возможным 2</w:t>
+      </w:r>
+      <w:r>
+        <w:rPr>
+          <w:rFonts w:ascii="Times New Roman" w:hAnsi="Times New Roman" w:cs="Times New Roman"/>
+          <w:sz w:val="28"/>
+          <w:szCs w:val="28"/>
+          <w:vertAlign w:val="superscript"/>
+        </w:rPr>
+        <w:t>q−1</w:t>
+      </w:r>
+      <w:r>
+        <w:rPr>
+          <w:rFonts w:ascii="Times New Roman" w:hAnsi="Times New Roman" w:cs="Times New Roman"/>
+          <w:sz w:val="28"/>
+          <w:szCs w:val="28"/>
+        </w:rPr>
+        <w:t xml:space="preserve"> − 1 вариантам.</w:t>
+      </w:r>
+    </w:p>
+    <w:p>
+      <w:pPr>
+        <w:jc w:val="both"/>
+        <w:rPr>
+          <w:rFonts w:ascii="Times New Roman" w:hAnsi="Times New Roman" w:cs="Times New Roman"/>
+          <w:sz w:val="28"/>
+          <w:szCs w:val="28"/>
+        </w:rPr>
+      </w:pPr>
+      <w:r>
+        <w:rPr>
+          <w:rFonts w:ascii="Times New Roman" w:hAnsi="Times New Roman" w:cs="Times New Roman"/>
+          <w:sz w:val="28"/>
+          <w:szCs w:val="28"/>
+        </w:rPr>
+        <w:lastRenderedPageBreak/>
+        <w:t>https://www.hse.ru/mirror/pubs/share/215285956</w:t>
       </w:r>
       <w:bookmarkStart w:id="0" w:name="_GoBack"/>
       <w:bookmarkEnd w:id="0"/>
-      <w:r>
-        <w:rPr>
-          <w:rFonts w:ascii="Times New Roman" w:hAnsi="Times New Roman" w:cs="Times New Roman"/>
-          <w:sz w:val="28"/>
-          <w:szCs w:val="28"/>
-        </w:rPr>
-        <w:t xml:space="preserve">сли искать оптимальное разбиение по критерию Джини или </w:t>
-      </w:r>
-      <w:proofErr w:type="spellStart"/>
-      <w:r>
-        <w:rPr>
-          <w:rFonts w:ascii="Times New Roman" w:hAnsi="Times New Roman" w:cs="Times New Roman"/>
-          <w:sz w:val="28"/>
-          <w:szCs w:val="28"/>
-        </w:rPr>
-        <w:t>энтропийному</w:t>
-      </w:r>
-      <w:proofErr w:type="spellEnd"/>
-      <w:r>
-        <w:rPr>
-          <w:rFonts w:ascii="Times New Roman" w:hAnsi="Times New Roman" w:cs="Times New Roman"/>
-          <w:sz w:val="28"/>
-          <w:szCs w:val="28"/>
-        </w:rPr>
-        <w:t xml:space="preserve"> критерию, то мы получим такое же разбиение, как и при переборе по всем возможным 2</w:t>
-      </w:r>
-      <w:r>
-        <w:rPr>
-          <w:rFonts w:ascii="Times New Roman" w:hAnsi="Times New Roman" w:cs="Times New Roman"/>
-          <w:sz w:val="28"/>
-          <w:szCs w:val="28"/>
-          <w:vertAlign w:val="superscript"/>
-        </w:rPr>
-        <w:t>q−1</w:t>
-      </w:r>
-      <w:r>
-        <w:rPr>
-          <w:rFonts w:ascii="Times New Roman" w:hAnsi="Times New Roman" w:cs="Times New Roman"/>
-          <w:sz w:val="28"/>
-          <w:szCs w:val="28"/>
-        </w:rPr>
-        <w:t xml:space="preserve"> − 1 вариантам.</w:t>
-      </w:r>
     </w:p>
     <w:sectPr>
       <w:headerReference w:type="default" r:id="rId21"/>
@@ -4640,6 +3910,7 @@
   <w:style w:type="character" w:default="1" w:styleId="a0">
     <w:name w:val="Default Paragraph Font"/>
     <w:uiPriority w:val="1"/>
+    <w:semiHidden/>
     <w:unhideWhenUsed/>
   </w:style>
   <w:style w:type="table" w:default="1" w:styleId="a1">

</xml_diff>